<commit_message>
finished lab 2, added lex doc
</commit_message>
<xml_diff>
--- a/doc/lex.docx
+++ b/doc/lex.docx
@@ -12,7 +12,7 @@
         <w:shd w:val="clear" w:fill="FFFFFF"/>
         <w:ind w:left="0" w:firstLine="0"/>
         <w:rPr>
-          <w:rFonts w:hint="default" w:ascii="Times New Roman" w:hAnsi="Times New Roman" w:cs="Times New Roman"/>
+          <w:rFonts w:hint="default"/>
           <w:i w:val="0"/>
           <w:iCs w:val="0"/>
           <w:caps w:val="0"/>
@@ -20,11 +20,30 @@
           <w:spacing w:val="0"/>
           <w:sz w:val="27"/>
           <w:szCs w:val="27"/>
+          <w:shd w:val="clear" w:fill="FFFFFF"/>
+          <w:lang w:val="en-US"/>
         </w:rPr>
       </w:pPr>
       <w:r>
         <w:rPr>
-          <w:rFonts w:hint="default" w:ascii="Times New Roman" w:hAnsi="Times New Roman" w:cs="Times New Roman"/>
+          <w:rFonts w:hint="default"/>
+          <w:b/>
+          <w:bCs/>
+          <w:i w:val="0"/>
+          <w:iCs w:val="0"/>
+          <w:caps w:val="0"/>
+          <w:color w:val="000000"/>
+          <w:spacing w:val="0"/>
+          <w:sz w:val="24"/>
+          <w:szCs w:val="24"/>
+          <w:shd w:val="clear" w:fill="FFFFFF"/>
+          <w:lang w:val="en-US"/>
+        </w:rPr>
+        <w:t>How Comments Are Handled</w:t>
+      </w:r>
+      <w:r>
+        <w:rPr>
+          <w:rFonts w:hint="default"/>
           <w:i w:val="0"/>
           <w:iCs w:val="0"/>
           <w:caps w:val="0"/>
@@ -33,8 +52,47 @@
           <w:sz w:val="27"/>
           <w:szCs w:val="27"/>
           <w:shd w:val="clear" w:fill="FFFFFF"/>
-        </w:rPr>
-        <w:t>• how you handle comments;</w:t>
+          <w:lang w:val="en-US"/>
+        </w:rPr>
+        <w:t xml:space="preserve"> </w:t>
+      </w:r>
+    </w:p>
+    <w:p>
+      <w:pPr>
+        <w:pStyle w:val="4"/>
+        <w:keepNext w:val="0"/>
+        <w:keepLines w:val="0"/>
+        <w:widowControl/>
+        <w:suppressLineNumbers w:val="0"/>
+        <w:shd w:val="clear" w:fill="FFFFFF"/>
+        <w:ind w:left="0" w:firstLine="720" w:firstLineChars="0"/>
+        <w:rPr>
+          <w:rFonts w:hint="default"/>
+          <w:i w:val="0"/>
+          <w:iCs w:val="0"/>
+          <w:caps w:val="0"/>
+          <w:color w:val="000000"/>
+          <w:spacing w:val="0"/>
+          <w:sz w:val="22"/>
+          <w:szCs w:val="22"/>
+          <w:shd w:val="clear" w:fill="FFFFFF"/>
+          <w:lang w:val="en-US"/>
+        </w:rPr>
+      </w:pPr>
+      <w:r>
+        <w:rPr>
+          <w:rFonts w:hint="default"/>
+          <w:i w:val="0"/>
+          <w:iCs w:val="0"/>
+          <w:caps w:val="0"/>
+          <w:color w:val="000000"/>
+          <w:spacing w:val="0"/>
+          <w:sz w:val="22"/>
+          <w:szCs w:val="22"/>
+          <w:shd w:val="clear" w:fill="FFFFFF"/>
+          <w:lang w:val="en-US"/>
+        </w:rPr>
+        <w:t>Comments are captured using the start condition COMMENT. When /* is encountered, the lexer enters the COMMENT start condition and increments a comment nesting level (comment_level_). For every nested /*, the nesting level is incremented. For every */, the nesting level is decremented. When the nesting level reaches zero, the lexer returns to the initial state.</w:t>
       </w:r>
     </w:p>
     <w:p>
@@ -47,7 +105,7 @@
         <w:shd w:val="clear" w:fill="FFFFFF"/>
         <w:ind w:left="0" w:firstLine="0"/>
         <w:rPr>
-          <w:rFonts w:hint="default" w:ascii="Times New Roman" w:hAnsi="Times New Roman" w:cs="Times New Roman"/>
+          <w:rFonts w:hint="default"/>
           <w:i w:val="0"/>
           <w:iCs w:val="0"/>
           <w:caps w:val="0"/>
@@ -55,21 +113,52 @@
           <w:spacing w:val="0"/>
           <w:sz w:val="27"/>
           <w:szCs w:val="27"/>
+          <w:shd w:val="clear" w:fill="FFFFFF"/>
+          <w:lang w:val="en-US"/>
         </w:rPr>
       </w:pPr>
       <w:r>
-        <w:rPr>
-          <w:rFonts w:hint="default" w:ascii="Times New Roman" w:hAnsi="Times New Roman" w:cs="Times New Roman"/>
-          <w:i w:val="0"/>
-          <w:iCs w:val="0"/>
-          <w:caps w:val="0"/>
-          <w:color w:val="000000"/>
-          <w:spacing w:val="0"/>
-          <w:sz w:val="27"/>
-          <w:szCs w:val="27"/>
-          <w:shd w:val="clear" w:fill="FFFFFF"/>
-        </w:rPr>
-        <w:t>• how you handle strings;</w:t>
+        <w:drawing>
+          <wp:inline distT="0" distB="0" distL="114300" distR="114300">
+            <wp:extent cx="5859780" cy="796290"/>
+            <wp:effectExtent l="0" t="0" r="7620" b="3810"/>
+            <wp:docPr id="1" name="Picture 1"/>
+            <wp:cNvGraphicFramePr>
+              <a:graphicFrameLocks xmlns:a="http://schemas.openxmlformats.org/drawingml/2006/main" noChangeAspect="1"/>
+            </wp:cNvGraphicFramePr>
+            <a:graphic xmlns:a="http://schemas.openxmlformats.org/drawingml/2006/main">
+              <a:graphicData uri="http://schemas.openxmlformats.org/drawingml/2006/picture">
+                <pic:pic xmlns:pic="http://schemas.openxmlformats.org/drawingml/2006/picture">
+                  <pic:nvPicPr>
+                    <pic:cNvPr id="1" name="Picture 1"/>
+                    <pic:cNvPicPr>
+                      <a:picLocks noChangeAspect="1"/>
+                    </pic:cNvPicPr>
+                  </pic:nvPicPr>
+                  <pic:blipFill>
+                    <a:blip r:embed="rId4"/>
+                    <a:stretch>
+                      <a:fillRect/>
+                    </a:stretch>
+                  </pic:blipFill>
+                  <pic:spPr>
+                    <a:xfrm>
+                      <a:off x="0" y="0"/>
+                      <a:ext cx="5859780" cy="796290"/>
+                    </a:xfrm>
+                    <a:prstGeom prst="rect">
+                      <a:avLst/>
+                    </a:prstGeom>
+                    <a:noFill/>
+                    <a:ln>
+                      <a:noFill/>
+                    </a:ln>
+                  </pic:spPr>
+                </pic:pic>
+              </a:graphicData>
+            </a:graphic>
+          </wp:inline>
+        </w:drawing>
       </w:r>
     </w:p>
     <w:p>
@@ -82,7 +171,86 @@
         <w:shd w:val="clear" w:fill="FFFFFF"/>
         <w:ind w:left="0" w:firstLine="0"/>
         <w:rPr>
-          <w:rFonts w:hint="default" w:ascii="Times New Roman" w:hAnsi="Times New Roman" w:cs="Times New Roman"/>
+          <w:rFonts w:hint="default"/>
+          <w:b/>
+          <w:bCs/>
+          <w:i w:val="0"/>
+          <w:iCs w:val="0"/>
+          <w:caps w:val="0"/>
+          <w:color w:val="000000"/>
+          <w:spacing w:val="0"/>
+          <w:sz w:val="24"/>
+          <w:szCs w:val="24"/>
+          <w:shd w:val="clear" w:fill="FFFFFF"/>
+          <w:lang w:val="en-US"/>
+        </w:rPr>
+      </w:pPr>
+      <w:r>
+        <w:rPr>
+          <w:rFonts w:hint="default"/>
+          <w:b/>
+          <w:bCs/>
+          <w:i w:val="0"/>
+          <w:iCs w:val="0"/>
+          <w:caps w:val="0"/>
+          <w:color w:val="000000"/>
+          <w:spacing w:val="0"/>
+          <w:sz w:val="24"/>
+          <w:szCs w:val="24"/>
+          <w:shd w:val="clear" w:fill="FFFFFF"/>
+          <w:lang w:val="en-US"/>
+        </w:rPr>
+        <w:t xml:space="preserve">How Strings Are Handled </w:t>
+      </w:r>
+    </w:p>
+    <w:p>
+      <w:pPr>
+        <w:pStyle w:val="4"/>
+        <w:keepNext w:val="0"/>
+        <w:keepLines w:val="0"/>
+        <w:widowControl/>
+        <w:suppressLineNumbers w:val="0"/>
+        <w:shd w:val="clear" w:fill="FFFFFF"/>
+        <w:ind w:left="0" w:firstLine="720" w:firstLineChars="0"/>
+        <w:rPr>
+          <w:rFonts w:hint="default"/>
+          <w:i w:val="0"/>
+          <w:iCs w:val="0"/>
+          <w:caps w:val="0"/>
+          <w:color w:val="000000"/>
+          <w:spacing w:val="0"/>
+          <w:sz w:val="22"/>
+          <w:szCs w:val="22"/>
+          <w:shd w:val="clear" w:fill="FFFFFF"/>
+          <w:lang w:val="en-US"/>
+        </w:rPr>
+      </w:pPr>
+      <w:r>
+        <w:rPr>
+          <w:rFonts w:hint="default"/>
+          <w:i w:val="0"/>
+          <w:iCs w:val="0"/>
+          <w:caps w:val="0"/>
+          <w:color w:val="000000"/>
+          <w:spacing w:val="0"/>
+          <w:sz w:val="22"/>
+          <w:szCs w:val="22"/>
+          <w:shd w:val="clear" w:fill="FFFFFF"/>
+          <w:lang w:val="en-US"/>
+        </w:rPr>
+        <w:t>String handling begins when a double-quote (") is encountered, transitioning to the STR state. During this state, newlines and tabs are represented as \n and \t and are directly added to the string buffer. Special characters like another double-quote or a backslash are escaped using double backslashes. The string is finalized when another double-quote is encountered, at which point the lexer transitions back to the initial state and returns the assembled string.</w:t>
+      </w:r>
+    </w:p>
+    <w:p>
+      <w:pPr>
+        <w:pStyle w:val="4"/>
+        <w:keepNext w:val="0"/>
+        <w:keepLines w:val="0"/>
+        <w:widowControl/>
+        <w:suppressLineNumbers w:val="0"/>
+        <w:shd w:val="clear" w:fill="FFFFFF"/>
+        <w:rPr>
+          <w:rFonts w:hint="default"/>
           <w:i w:val="0"/>
           <w:iCs w:val="0"/>
           <w:caps w:val="0"/>
@@ -90,21 +258,54 @@
           <w:spacing w:val="0"/>
           <w:sz w:val="27"/>
           <w:szCs w:val="27"/>
+          <w:shd w:val="clear" w:fill="FFFFFF"/>
+          <w:lang w:val="en-US"/>
         </w:rPr>
       </w:pPr>
-      <w:r>
-        <w:rPr>
-          <w:rFonts w:hint="default" w:ascii="Times New Roman" w:hAnsi="Times New Roman" w:cs="Times New Roman"/>
-          <w:i w:val="0"/>
-          <w:iCs w:val="0"/>
-          <w:caps w:val="0"/>
-          <w:color w:val="000000"/>
-          <w:spacing w:val="0"/>
-          <w:sz w:val="27"/>
-          <w:szCs w:val="27"/>
-          <w:shd w:val="clear" w:fill="FFFFFF"/>
-        </w:rPr>
-        <w:t>• error handling;</w:t>
+      <w:bookmarkStart w:id="0" w:name="_GoBack"/>
+      <w:bookmarkEnd w:id="0"/>
+      <w:r>
+        <w:drawing>
+          <wp:inline distT="0" distB="0" distL="114300" distR="114300">
+            <wp:extent cx="5273675" cy="1748790"/>
+            <wp:effectExtent l="0" t="0" r="9525" b="3810"/>
+            <wp:docPr id="2" name="Picture 2"/>
+            <wp:cNvGraphicFramePr>
+              <a:graphicFrameLocks xmlns:a="http://schemas.openxmlformats.org/drawingml/2006/main" noChangeAspect="1"/>
+            </wp:cNvGraphicFramePr>
+            <a:graphic xmlns:a="http://schemas.openxmlformats.org/drawingml/2006/main">
+              <a:graphicData uri="http://schemas.openxmlformats.org/drawingml/2006/picture">
+                <pic:pic xmlns:pic="http://schemas.openxmlformats.org/drawingml/2006/picture">
+                  <pic:nvPicPr>
+                    <pic:cNvPr id="2" name="Picture 2"/>
+                    <pic:cNvPicPr>
+                      <a:picLocks noChangeAspect="1"/>
+                    </pic:cNvPicPr>
+                  </pic:nvPicPr>
+                  <pic:blipFill>
+                    <a:blip r:embed="rId5"/>
+                    <a:stretch>
+                      <a:fillRect/>
+                    </a:stretch>
+                  </pic:blipFill>
+                  <pic:spPr>
+                    <a:xfrm>
+                      <a:off x="0" y="0"/>
+                      <a:ext cx="5273675" cy="1748790"/>
+                    </a:xfrm>
+                    <a:prstGeom prst="rect">
+                      <a:avLst/>
+                    </a:prstGeom>
+                    <a:noFill/>
+                    <a:ln>
+                      <a:noFill/>
+                    </a:ln>
+                  </pic:spPr>
+                </pic:pic>
+              </a:graphicData>
+            </a:graphic>
+          </wp:inline>
+        </w:drawing>
       </w:r>
     </w:p>
     <w:p>
@@ -118,28 +319,86 @@
         <w:ind w:left="0" w:firstLine="0"/>
         <w:rPr>
           <w:rFonts w:hint="default" w:ascii="Times New Roman" w:hAnsi="Times New Roman" w:cs="Times New Roman"/>
-          <w:i w:val="0"/>
-          <w:iCs w:val="0"/>
-          <w:caps w:val="0"/>
-          <w:color w:val="000000"/>
-          <w:spacing w:val="0"/>
-          <w:sz w:val="27"/>
-          <w:szCs w:val="27"/>
+          <w:b/>
+          <w:bCs/>
+          <w:i w:val="0"/>
+          <w:iCs w:val="0"/>
+          <w:caps w:val="0"/>
+          <w:color w:val="000000"/>
+          <w:spacing w:val="0"/>
+          <w:sz w:val="24"/>
+          <w:szCs w:val="24"/>
+          <w:shd w:val="clear" w:fill="FFFFFF"/>
         </w:rPr>
       </w:pPr>
       <w:r>
         <w:rPr>
+          <w:rFonts w:hint="default" w:cs="Times New Roman"/>
+          <w:b/>
+          <w:bCs/>
+          <w:i w:val="0"/>
+          <w:iCs w:val="0"/>
+          <w:caps w:val="0"/>
+          <w:color w:val="000000"/>
+          <w:spacing w:val="0"/>
+          <w:sz w:val="24"/>
+          <w:szCs w:val="24"/>
+          <w:shd w:val="clear" w:fill="FFFFFF"/>
+          <w:lang w:val="en-US"/>
+        </w:rPr>
+        <w:t>E</w:t>
+      </w:r>
+      <w:r>
+        <w:rPr>
           <w:rFonts w:hint="default" w:ascii="Times New Roman" w:hAnsi="Times New Roman" w:cs="Times New Roman"/>
-          <w:i w:val="0"/>
-          <w:iCs w:val="0"/>
-          <w:caps w:val="0"/>
-          <w:color w:val="000000"/>
-          <w:spacing w:val="0"/>
-          <w:sz w:val="27"/>
-          <w:szCs w:val="27"/>
-          <w:shd w:val="clear" w:fill="FFFFFF"/>
-        </w:rPr>
-        <w:t>• end-of-file handling;</w:t>
+          <w:b/>
+          <w:bCs/>
+          <w:i w:val="0"/>
+          <w:iCs w:val="0"/>
+          <w:caps w:val="0"/>
+          <w:color w:val="000000"/>
+          <w:spacing w:val="0"/>
+          <w:sz w:val="24"/>
+          <w:szCs w:val="24"/>
+          <w:shd w:val="clear" w:fill="FFFFFF"/>
+        </w:rPr>
+        <w:t>rror handling</w:t>
+      </w:r>
+    </w:p>
+    <w:p>
+      <w:pPr>
+        <w:pStyle w:val="4"/>
+        <w:keepNext w:val="0"/>
+        <w:keepLines w:val="0"/>
+        <w:widowControl/>
+        <w:suppressLineNumbers w:val="0"/>
+        <w:shd w:val="clear" w:fill="FFFFFF"/>
+        <w:ind w:left="0" w:firstLine="720" w:firstLineChars="0"/>
+        <w:rPr>
+          <w:rFonts w:hint="default" w:ascii="Times New Roman" w:hAnsi="Times New Roman" w:cs="Times New Roman"/>
+          <w:i w:val="0"/>
+          <w:iCs w:val="0"/>
+          <w:caps w:val="0"/>
+          <w:color w:val="000000"/>
+          <w:spacing w:val="0"/>
+          <w:sz w:val="22"/>
+          <w:szCs w:val="22"/>
+          <w:shd w:val="clear" w:fill="FFFFFF"/>
+        </w:rPr>
+      </w:pPr>
+      <w:r>
+        <w:rPr>
+          <w:rFonts w:hint="default" w:ascii="Times New Roman" w:hAnsi="Times New Roman"/>
+          <w:i w:val="0"/>
+          <w:iCs w:val="0"/>
+          <w:caps w:val="0"/>
+          <w:color w:val="000000"/>
+          <w:spacing w:val="0"/>
+          <w:sz w:val="22"/>
+          <w:szCs w:val="22"/>
+          <w:shd w:val="clear" w:fill="FFFFFF"/>
+        </w:rPr>
+        <w:t>Any character that doesn't fit the specified rules will trigger an "illegal token" error via errormsg_-&gt;Error().</w:t>
       </w:r>
     </w:p>
     <w:p>
@@ -160,9 +419,119 @@
           <w:spacing w:val="0"/>
           <w:sz w:val="27"/>
           <w:szCs w:val="27"/>
+          <w:shd w:val="clear" w:fill="FFFFFF"/>
         </w:rPr>
       </w:pPr>
       <w:r>
+        <w:drawing>
+          <wp:inline distT="0" distB="0" distL="114300" distR="114300">
+            <wp:extent cx="4508500" cy="381000"/>
+            <wp:effectExtent l="0" t="0" r="0" b="0"/>
+            <wp:docPr id="3" name="Picture 3"/>
+            <wp:cNvGraphicFramePr>
+              <a:graphicFrameLocks xmlns:a="http://schemas.openxmlformats.org/drawingml/2006/main" noChangeAspect="1"/>
+            </wp:cNvGraphicFramePr>
+            <a:graphic xmlns:a="http://schemas.openxmlformats.org/drawingml/2006/main">
+              <a:graphicData uri="http://schemas.openxmlformats.org/drawingml/2006/picture">
+                <pic:pic xmlns:pic="http://schemas.openxmlformats.org/drawingml/2006/picture">
+                  <pic:nvPicPr>
+                    <pic:cNvPr id="3" name="Picture 3"/>
+                    <pic:cNvPicPr>
+                      <a:picLocks noChangeAspect="1"/>
+                    </pic:cNvPicPr>
+                  </pic:nvPicPr>
+                  <pic:blipFill>
+                    <a:blip r:embed="rId6"/>
+                    <a:stretch>
+                      <a:fillRect/>
+                    </a:stretch>
+                  </pic:blipFill>
+                  <pic:spPr>
+                    <a:xfrm>
+                      <a:off x="0" y="0"/>
+                      <a:ext cx="4508500" cy="381000"/>
+                    </a:xfrm>
+                    <a:prstGeom prst="rect">
+                      <a:avLst/>
+                    </a:prstGeom>
+                    <a:noFill/>
+                    <a:ln>
+                      <a:noFill/>
+                    </a:ln>
+                  </pic:spPr>
+                </pic:pic>
+              </a:graphicData>
+            </a:graphic>
+          </wp:inline>
+        </w:drawing>
+      </w:r>
+    </w:p>
+    <w:p>
+      <w:pPr>
+        <w:pStyle w:val="4"/>
+        <w:keepNext w:val="0"/>
+        <w:keepLines w:val="0"/>
+        <w:widowControl/>
+        <w:suppressLineNumbers w:val="0"/>
+        <w:shd w:val="clear" w:fill="FFFFFF"/>
+        <w:ind w:left="0" w:firstLine="0"/>
+        <w:rPr>
+          <w:rFonts w:hint="default" w:ascii="Times New Roman" w:hAnsi="Times New Roman" w:cs="Times New Roman"/>
+          <w:b/>
+          <w:bCs/>
+          <w:i w:val="0"/>
+          <w:iCs w:val="0"/>
+          <w:caps w:val="0"/>
+          <w:color w:val="000000"/>
+          <w:spacing w:val="0"/>
+          <w:sz w:val="24"/>
+          <w:szCs w:val="24"/>
+          <w:shd w:val="clear" w:fill="FFFFFF"/>
+        </w:rPr>
+      </w:pPr>
+      <w:r>
+        <w:rPr>
+          <w:rFonts w:hint="default" w:cs="Times New Roman"/>
+          <w:b/>
+          <w:bCs/>
+          <w:i w:val="0"/>
+          <w:iCs w:val="0"/>
+          <w:caps w:val="0"/>
+          <w:color w:val="000000"/>
+          <w:spacing w:val="0"/>
+          <w:sz w:val="24"/>
+          <w:szCs w:val="24"/>
+          <w:shd w:val="clear" w:fill="FFFFFF"/>
+          <w:lang w:val="en-US"/>
+        </w:rPr>
+        <w:t>E</w:t>
+      </w:r>
+      <w:r>
+        <w:rPr>
+          <w:rFonts w:hint="default" w:ascii="Times New Roman" w:hAnsi="Times New Roman" w:cs="Times New Roman"/>
+          <w:b/>
+          <w:bCs/>
+          <w:i w:val="0"/>
+          <w:iCs w:val="0"/>
+          <w:caps w:val="0"/>
+          <w:color w:val="000000"/>
+          <w:spacing w:val="0"/>
+          <w:sz w:val="24"/>
+          <w:szCs w:val="24"/>
+          <w:shd w:val="clear" w:fill="FFFFFF"/>
+        </w:rPr>
+        <w:t>nd-of-file handling</w:t>
+      </w:r>
+    </w:p>
+    <w:p>
+      <w:pPr>
+        <w:pStyle w:val="4"/>
+        <w:keepNext w:val="0"/>
+        <w:keepLines w:val="0"/>
+        <w:widowControl/>
+        <w:suppressLineNumbers w:val="0"/>
+        <w:shd w:val="clear" w:fill="FFFFFF"/>
+        <w:ind w:left="0" w:firstLine="0"/>
         <w:rPr>
           <w:rFonts w:hint="default" w:ascii="Times New Roman" w:hAnsi="Times New Roman" w:cs="Times New Roman"/>
           <w:i w:val="0"/>
@@ -173,14 +542,107 @@
           <w:sz w:val="27"/>
           <w:szCs w:val="27"/>
           <w:shd w:val="clear" w:fill="FFFFFF"/>
-        </w:rPr>
-        <w:t>• other interesting features of your lexer.</w:t>
+          <w:lang w:val="en-US"/>
+        </w:rPr>
+      </w:pPr>
+      <w:r>
+        <w:rPr>
+          <w:rFonts w:hint="default" w:cs="Times New Roman"/>
+          <w:i w:val="0"/>
+          <w:iCs w:val="0"/>
+          <w:caps w:val="0"/>
+          <w:color w:val="000000"/>
+          <w:spacing w:val="0"/>
+          <w:sz w:val="27"/>
+          <w:szCs w:val="27"/>
+          <w:shd w:val="clear" w:fill="FFFFFF"/>
+          <w:lang w:val="en-US"/>
+        </w:rPr>
+        <w:tab/>
+      </w:r>
+      <w:r>
+        <w:rPr>
+          <w:rFonts w:hint="default" w:cs="Times New Roman"/>
+          <w:i w:val="0"/>
+          <w:iCs w:val="0"/>
+          <w:caps w:val="0"/>
+          <w:color w:val="000000"/>
+          <w:spacing w:val="0"/>
+          <w:sz w:val="22"/>
+          <w:szCs w:val="22"/>
+          <w:shd w:val="clear" w:fill="FFFFFF"/>
+          <w:lang w:val="en-US"/>
+        </w:rPr>
+        <w:t>Simply return 0 (end the execution)</w:t>
       </w:r>
     </w:p>
     <w:p>
-      <w:bookmarkStart w:id="0" w:name="_GoBack"/>
-      <w:bookmarkEnd w:id="0"/>
+      <w:pPr>
+        <w:pStyle w:val="4"/>
+        <w:keepNext w:val="0"/>
+        <w:keepLines w:val="0"/>
+        <w:widowControl/>
+        <w:suppressLineNumbers w:val="0"/>
+        <w:shd w:val="clear" w:fill="FFFFFF"/>
+        <w:ind w:left="0" w:firstLine="0"/>
+        <w:rPr>
+          <w:rFonts w:hint="default" w:ascii="Times New Roman" w:hAnsi="Times New Roman" w:cs="Times New Roman"/>
+          <w:i w:val="0"/>
+          <w:iCs w:val="0"/>
+          <w:caps w:val="0"/>
+          <w:color w:val="000000"/>
+          <w:spacing w:val="0"/>
+          <w:sz w:val="27"/>
+          <w:szCs w:val="27"/>
+          <w:shd w:val="clear" w:fill="FFFFFF"/>
+          <w:lang w:val="en-US"/>
+        </w:rPr>
+      </w:pPr>
+      <w:r>
+        <w:drawing>
+          <wp:inline distT="0" distB="0" distL="114300" distR="114300">
+            <wp:extent cx="1568450" cy="374650"/>
+            <wp:effectExtent l="0" t="0" r="6350" b="6350"/>
+            <wp:docPr id="4" name="Picture 4"/>
+            <wp:cNvGraphicFramePr>
+              <a:graphicFrameLocks xmlns:a="http://schemas.openxmlformats.org/drawingml/2006/main" noChangeAspect="1"/>
+            </wp:cNvGraphicFramePr>
+            <a:graphic xmlns:a="http://schemas.openxmlformats.org/drawingml/2006/main">
+              <a:graphicData uri="http://schemas.openxmlformats.org/drawingml/2006/picture">
+                <pic:pic xmlns:pic="http://schemas.openxmlformats.org/drawingml/2006/picture">
+                  <pic:nvPicPr>
+                    <pic:cNvPr id="4" name="Picture 4"/>
+                    <pic:cNvPicPr>
+                      <a:picLocks noChangeAspect="1"/>
+                    </pic:cNvPicPr>
+                  </pic:nvPicPr>
+                  <pic:blipFill>
+                    <a:blip r:embed="rId7"/>
+                    <a:stretch>
+                      <a:fillRect/>
+                    </a:stretch>
+                  </pic:blipFill>
+                  <pic:spPr>
+                    <a:xfrm>
+                      <a:off x="0" y="0"/>
+                      <a:ext cx="1568450" cy="374650"/>
+                    </a:xfrm>
+                    <a:prstGeom prst="rect">
+                      <a:avLst/>
+                    </a:prstGeom>
+                    <a:noFill/>
+                    <a:ln>
+                      <a:noFill/>
+                    </a:ln>
+                  </pic:spPr>
+                </pic:pic>
+              </a:graphicData>
+            </a:graphic>
+          </wp:inline>
+        </w:drawing>
+      </w:r>
     </w:p>
+    <w:p/>
     <w:sectPr>
       <w:pgSz w:w="11906" w:h="16838"/>
       <w:pgMar w:top="1440" w:right="1800" w:bottom="1440" w:left="1800" w:header="720" w:footer="720" w:gutter="0"/>
@@ -267,7 +729,7 @@
     <w:lsdException w:qFormat="1" w:unhideWhenUsed="0" w:uiPriority="0" w:semiHidden="0" w:name="Title"/>
     <w:lsdException w:unhideWhenUsed="0" w:uiPriority="0" w:semiHidden="0" w:name="Closing"/>
     <w:lsdException w:unhideWhenUsed="0" w:uiPriority="0" w:semiHidden="0" w:name="Signature"/>
-    <w:lsdException w:unhideWhenUsed="0" w:uiPriority="0" w:name="Default Paragraph Font"/>
+    <w:lsdException w:qFormat="1" w:unhideWhenUsed="0" w:uiPriority="0" w:name="Default Paragraph Font"/>
     <w:lsdException w:unhideWhenUsed="0" w:uiPriority="0" w:semiHidden="0" w:name="Body Text"/>
     <w:lsdException w:unhideWhenUsed="0" w:uiPriority="0" w:semiHidden="0" w:name="Body Text Indent"/>
     <w:lsdException w:unhideWhenUsed="0" w:uiPriority="0" w:semiHidden="0" w:name="List Continue"/>
@@ -463,6 +925,7 @@
   <w:style w:type="character" w:default="1" w:styleId="2">
     <w:name w:val="Default Paragraph Font"/>
     <w:semiHidden/>
+    <w:qFormat/>
     <w:uiPriority w:val="0"/>
   </w:style>
   <w:style w:type="table" w:default="1" w:styleId="3">
@@ -487,6 +950,7 @@
       <w:jc w:val="left"/>
     </w:pPr>
     <w:rPr>
+      <w:rFonts w:ascii="Times New Roman" w:hAnsi="Times New Roman" w:eastAsia="SimSun" w:cs="Times New Roman"/>
       <w:kern w:val="0"/>
       <w:sz w:val="24"/>
       <w:szCs w:val="24"/>

</xml_diff>

<commit_message>
doc changes, add more string rules
</commit_message>
<xml_diff>
--- a/doc/lex.docx
+++ b/doc/lex.docx
@@ -213,7 +213,7 @@
         <w:shd w:val="clear" w:fill="FFFFFF"/>
         <w:ind w:left="0" w:firstLine="720" w:firstLineChars="0"/>
         <w:rPr>
-          <w:rFonts w:hint="default"/>
+          <w:rFonts w:hint="default" w:eastAsia="SimSun"/>
           <w:i w:val="0"/>
           <w:iCs w:val="0"/>
           <w:caps w:val="0"/>
@@ -222,7 +222,7 @@
           <w:sz w:val="22"/>
           <w:szCs w:val="22"/>
           <w:shd w:val="clear" w:fill="FFFFFF"/>
-          <w:lang w:val="en-US"/>
+          <w:lang w:val="en-US" w:eastAsia="zh-CN"/>
         </w:rPr>
       </w:pPr>
       <w:r>
@@ -239,6 +239,36 @@
           <w:lang w:val="en-US"/>
         </w:rPr>
         <w:t>String handling begins when a double-quote (") is encountered, transitioning to the STR state. During this state, newlines and tabs are represented as \n and \t and are directly added to the string buffer. Special characters like another double-quote or a backslash are escaped using double backslashes. The string is finalized when another double-quote is encountered, at which point the lexer transitions back to the initial state and returns the assembled string.</w:t>
+      </w:r>
+      <w:r>
+        <w:rPr>
+          <w:rFonts w:hint="eastAsia"/>
+          <w:i w:val="0"/>
+          <w:iCs w:val="0"/>
+          <w:caps w:val="0"/>
+          <w:color w:val="000000"/>
+          <w:spacing w:val="0"/>
+          <w:sz w:val="22"/>
+          <w:szCs w:val="22"/>
+          <w:shd w:val="clear" w:fill="FFFFFF"/>
+          <w:lang w:val="en-US" w:eastAsia="zh-CN"/>
+        </w:rPr>
+        <w:t xml:space="preserve"> </w:t>
+      </w:r>
+      <w:r>
+        <w:rPr>
+          <w:rFonts w:hint="eastAsia"/>
+          <w:i/>
+          <w:iCs/>
+          <w:caps w:val="0"/>
+          <w:color w:val="000000"/>
+          <w:spacing w:val="0"/>
+          <w:sz w:val="22"/>
+          <w:szCs w:val="22"/>
+          <w:shd w:val="clear" w:fill="FFFFFF"/>
+          <w:lang w:val="en-US" w:eastAsia="zh-CN"/>
+        </w:rPr>
+        <w:t xml:space="preserve">See interesting parts for 3 string edge cases. </w:t>
       </w:r>
     </w:p>
     <w:p>
@@ -262,8 +292,6 @@
           <w:lang w:val="en-US"/>
         </w:rPr>
       </w:pPr>
-      <w:bookmarkStart w:id="0" w:name="_GoBack"/>
-      <w:bookmarkEnd w:id="0"/>
       <w:r>
         <w:drawing>
           <wp:inline distT="0" distB="0" distL="114300" distR="114300">
@@ -643,6 +671,550 @@
       </w:r>
     </w:p>
     <w:p/>
+    <w:p/>
+    <w:p>
+      <w:pPr>
+        <w:rPr>
+          <w:rFonts w:hint="eastAsia"/>
+          <w:b/>
+          <w:bCs/>
+          <w:sz w:val="24"/>
+          <w:szCs w:val="24"/>
+          <w:lang w:val="en-US" w:eastAsia="zh-CN"/>
+        </w:rPr>
+      </w:pPr>
+      <w:r>
+        <w:rPr>
+          <w:rFonts w:hint="eastAsia"/>
+          <w:b/>
+          <w:bCs/>
+          <w:sz w:val="24"/>
+          <w:szCs w:val="24"/>
+          <w:lang w:val="en-US" w:eastAsia="zh-CN"/>
+        </w:rPr>
+        <w:t>Interesting parts</w:t>
+      </w:r>
+    </w:p>
+    <w:p>
+      <w:pPr>
+        <w:rPr>
+          <w:rFonts w:hint="default"/>
+          <w:lang w:val="en-US" w:eastAsia="zh-CN"/>
+        </w:rPr>
+      </w:pPr>
+      <w:r>
+        <w:rPr>
+          <w:rFonts w:hint="eastAsia"/>
+          <w:sz w:val="22"/>
+          <w:szCs w:val="22"/>
+          <w:lang w:val="en-US" w:eastAsia="zh-CN"/>
+        </w:rPr>
+        <w:t>3 edge cases in string: test52.tig</w:t>
+      </w:r>
+      <w:r>
+        <w:rPr>
+          <w:rFonts w:hint="eastAsia"/>
+          <w:lang w:val="en-US" w:eastAsia="zh-CN"/>
+        </w:rPr>
+        <w:br w:type="textWrapping"/>
+      </w:r>
+    </w:p>
+    <w:p>
+      <w:pPr>
+        <w:rPr>
+          <w:rFonts w:hint="eastAsia"/>
+          <w:lang w:val="en-US" w:eastAsia="zh-CN"/>
+        </w:rPr>
+      </w:pPr>
+      <w:r>
+        <w:rPr>
+          <w:rFonts w:hint="eastAsia"/>
+          <w:lang w:val="en-US" w:eastAsia="zh-CN"/>
+        </w:rPr>
+        <w:t>1.</w:t>
+      </w:r>
+    </w:p>
+    <w:p>
+      <w:r>
+        <w:drawing>
+          <wp:inline distT="0" distB="0" distL="114300" distR="114300">
+            <wp:extent cx="5130800" cy="723900"/>
+            <wp:effectExtent l="0" t="0" r="0" b="0"/>
+            <wp:docPr id="5" name="Picture 1"/>
+            <wp:cNvGraphicFramePr>
+              <a:graphicFrameLocks xmlns:a="http://schemas.openxmlformats.org/drawingml/2006/main" noChangeAspect="1"/>
+            </wp:cNvGraphicFramePr>
+            <a:graphic xmlns:a="http://schemas.openxmlformats.org/drawingml/2006/main">
+              <a:graphicData uri="http://schemas.openxmlformats.org/drawingml/2006/picture">
+                <pic:pic xmlns:pic="http://schemas.openxmlformats.org/drawingml/2006/picture">
+                  <pic:nvPicPr>
+                    <pic:cNvPr id="5" name="Picture 1"/>
+                    <pic:cNvPicPr>
+                      <a:picLocks noChangeAspect="1"/>
+                    </pic:cNvPicPr>
+                  </pic:nvPicPr>
+                  <pic:blipFill>
+                    <a:blip r:embed="rId8"/>
+                    <a:stretch>
+                      <a:fillRect/>
+                    </a:stretch>
+                  </pic:blipFill>
+                  <pic:spPr>
+                    <a:xfrm>
+                      <a:off x="0" y="0"/>
+                      <a:ext cx="5130800" cy="723900"/>
+                    </a:xfrm>
+                    <a:prstGeom prst="rect">
+                      <a:avLst/>
+                    </a:prstGeom>
+                    <a:noFill/>
+                    <a:ln>
+                      <a:noFill/>
+                    </a:ln>
+                  </pic:spPr>
+                </pic:pic>
+              </a:graphicData>
+            </a:graphic>
+          </wp:inline>
+        </w:drawing>
+      </w:r>
+    </w:p>
+    <w:p>
+      <w:pPr>
+        <w:rPr>
+          <w:rFonts w:hint="eastAsia"/>
+          <w:lang w:val="en-US" w:eastAsia="zh-CN"/>
+        </w:rPr>
+      </w:pPr>
+      <w:r>
+        <w:rPr>
+          <w:rFonts w:hint="eastAsia"/>
+          <w:lang w:val="en-US" w:eastAsia="zh-CN"/>
+        </w:rPr>
+        <w:t>Solution:</w:t>
+      </w:r>
+    </w:p>
+    <w:p>
+      <w:pPr>
+        <w:rPr>
+          <w:rFonts w:hint="default"/>
+          <w:lang w:val="en-US" w:eastAsia="zh-CN"/>
+        </w:rPr>
+      </w:pPr>
+      <w:r>
+        <w:drawing>
+          <wp:inline distT="0" distB="0" distL="114300" distR="114300">
+            <wp:extent cx="3524250" cy="209550"/>
+            <wp:effectExtent l="0" t="0" r="6350" b="6350"/>
+            <wp:docPr id="8" name="Picture 4"/>
+            <wp:cNvGraphicFramePr>
+              <a:graphicFrameLocks xmlns:a="http://schemas.openxmlformats.org/drawingml/2006/main" noChangeAspect="1"/>
+            </wp:cNvGraphicFramePr>
+            <a:graphic xmlns:a="http://schemas.openxmlformats.org/drawingml/2006/main">
+              <a:graphicData uri="http://schemas.openxmlformats.org/drawingml/2006/picture">
+                <pic:pic xmlns:pic="http://schemas.openxmlformats.org/drawingml/2006/picture">
+                  <pic:nvPicPr>
+                    <pic:cNvPr id="8" name="Picture 4"/>
+                    <pic:cNvPicPr>
+                      <a:picLocks noChangeAspect="1"/>
+                    </pic:cNvPicPr>
+                  </pic:nvPicPr>
+                  <pic:blipFill>
+                    <a:blip r:embed="rId9"/>
+                    <a:stretch>
+                      <a:fillRect/>
+                    </a:stretch>
+                  </pic:blipFill>
+                  <pic:spPr>
+                    <a:xfrm>
+                      <a:off x="0" y="0"/>
+                      <a:ext cx="3524250" cy="209550"/>
+                    </a:xfrm>
+                    <a:prstGeom prst="rect">
+                      <a:avLst/>
+                    </a:prstGeom>
+                    <a:noFill/>
+                    <a:ln>
+                      <a:noFill/>
+                    </a:ln>
+                  </pic:spPr>
+                </pic:pic>
+              </a:graphicData>
+            </a:graphic>
+          </wp:inline>
+        </w:drawing>
+      </w:r>
+    </w:p>
+    <w:p>
+      <w:pPr>
+        <w:rPr>
+          <w:rFonts w:hint="default"/>
+          <w:lang w:val="en-US" w:eastAsia="zh-CN"/>
+        </w:rPr>
+      </w:pPr>
+    </w:p>
+    <w:p>
+      <w:pPr>
+        <w:rPr>
+          <w:rFonts w:hint="eastAsia"/>
+          <w:lang w:val="en-US" w:eastAsia="zh-CN"/>
+        </w:rPr>
+      </w:pPr>
+      <w:r>
+        <w:rPr>
+          <w:rFonts w:hint="eastAsia"/>
+          <w:lang w:val="en-US" w:eastAsia="zh-CN"/>
+        </w:rPr>
+        <w:t>2.</w:t>
+      </w:r>
+    </w:p>
+    <w:p>
+      <w:r>
+        <w:drawing>
+          <wp:inline distT="0" distB="0" distL="114300" distR="114300">
+            <wp:extent cx="3378200" cy="673100"/>
+            <wp:effectExtent l="0" t="0" r="0" b="0"/>
+            <wp:docPr id="6" name="Picture 2"/>
+            <wp:cNvGraphicFramePr>
+              <a:graphicFrameLocks xmlns:a="http://schemas.openxmlformats.org/drawingml/2006/main" noChangeAspect="1"/>
+            </wp:cNvGraphicFramePr>
+            <a:graphic xmlns:a="http://schemas.openxmlformats.org/drawingml/2006/main">
+              <a:graphicData uri="http://schemas.openxmlformats.org/drawingml/2006/picture">
+                <pic:pic xmlns:pic="http://schemas.openxmlformats.org/drawingml/2006/picture">
+                  <pic:nvPicPr>
+                    <pic:cNvPr id="6" name="Picture 2"/>
+                    <pic:cNvPicPr>
+                      <a:picLocks noChangeAspect="1"/>
+                    </pic:cNvPicPr>
+                  </pic:nvPicPr>
+                  <pic:blipFill>
+                    <a:blip r:embed="rId10"/>
+                    <a:stretch>
+                      <a:fillRect/>
+                    </a:stretch>
+                  </pic:blipFill>
+                  <pic:spPr>
+                    <a:xfrm>
+                      <a:off x="0" y="0"/>
+                      <a:ext cx="3378200" cy="673100"/>
+                    </a:xfrm>
+                    <a:prstGeom prst="rect">
+                      <a:avLst/>
+                    </a:prstGeom>
+                    <a:noFill/>
+                    <a:ln>
+                      <a:noFill/>
+                    </a:ln>
+                  </pic:spPr>
+                </pic:pic>
+              </a:graphicData>
+            </a:graphic>
+          </wp:inline>
+        </w:drawing>
+      </w:r>
+    </w:p>
+    <w:p>
+      <w:pPr>
+        <w:rPr>
+          <w:rFonts w:hint="eastAsia"/>
+          <w:lang w:val="en-US" w:eastAsia="zh-CN"/>
+        </w:rPr>
+      </w:pPr>
+      <w:r>
+        <w:rPr>
+          <w:rFonts w:hint="eastAsia"/>
+          <w:lang w:val="en-US" w:eastAsia="zh-CN"/>
+        </w:rPr>
+        <w:t xml:space="preserve">Solution: </w:t>
+      </w:r>
+    </w:p>
+    <w:p>
+      <w:r>
+        <w:drawing>
+          <wp:inline distT="0" distB="0" distL="114300" distR="114300">
+            <wp:extent cx="6225540" cy="186690"/>
+            <wp:effectExtent l="0" t="0" r="10160" b="3810"/>
+            <wp:docPr id="7" name="Picture 3"/>
+            <wp:cNvGraphicFramePr>
+              <a:graphicFrameLocks xmlns:a="http://schemas.openxmlformats.org/drawingml/2006/main" noChangeAspect="1"/>
+            </wp:cNvGraphicFramePr>
+            <a:graphic xmlns:a="http://schemas.openxmlformats.org/drawingml/2006/main">
+              <a:graphicData uri="http://schemas.openxmlformats.org/drawingml/2006/picture">
+                <pic:pic xmlns:pic="http://schemas.openxmlformats.org/drawingml/2006/picture">
+                  <pic:nvPicPr>
+                    <pic:cNvPr id="7" name="Picture 3"/>
+                    <pic:cNvPicPr>
+                      <a:picLocks noChangeAspect="1"/>
+                    </pic:cNvPicPr>
+                  </pic:nvPicPr>
+                  <pic:blipFill>
+                    <a:blip r:embed="rId11"/>
+                    <a:stretch>
+                      <a:fillRect/>
+                    </a:stretch>
+                  </pic:blipFill>
+                  <pic:spPr>
+                    <a:xfrm>
+                      <a:off x="0" y="0"/>
+                      <a:ext cx="6225540" cy="186690"/>
+                    </a:xfrm>
+                    <a:prstGeom prst="rect">
+                      <a:avLst/>
+                    </a:prstGeom>
+                    <a:noFill/>
+                    <a:ln>
+                      <a:noFill/>
+                    </a:ln>
+                  </pic:spPr>
+                </pic:pic>
+              </a:graphicData>
+            </a:graphic>
+          </wp:inline>
+        </w:drawing>
+      </w:r>
+    </w:p>
+    <w:p/>
+    <w:p>
+      <w:pPr>
+        <w:rPr>
+          <w:rFonts w:hint="eastAsia"/>
+          <w:lang w:val="en-US" w:eastAsia="zh-CN"/>
+        </w:rPr>
+      </w:pPr>
+      <w:r>
+        <w:rPr>
+          <w:rFonts w:hint="eastAsia"/>
+          <w:lang w:val="en-US" w:eastAsia="zh-CN"/>
+        </w:rPr>
+        <w:t>3.</w:t>
+      </w:r>
+    </w:p>
+    <w:p>
+      <w:r>
+        <w:drawing>
+          <wp:inline distT="0" distB="0" distL="114300" distR="114300">
+            <wp:extent cx="3270250" cy="266700"/>
+            <wp:effectExtent l="0" t="0" r="6350" b="0"/>
+            <wp:docPr id="10" name="Picture 6"/>
+            <wp:cNvGraphicFramePr>
+              <a:graphicFrameLocks xmlns:a="http://schemas.openxmlformats.org/drawingml/2006/main" noChangeAspect="1"/>
+            </wp:cNvGraphicFramePr>
+            <a:graphic xmlns:a="http://schemas.openxmlformats.org/drawingml/2006/main">
+              <a:graphicData uri="http://schemas.openxmlformats.org/drawingml/2006/picture">
+                <pic:pic xmlns:pic="http://schemas.openxmlformats.org/drawingml/2006/picture">
+                  <pic:nvPicPr>
+                    <pic:cNvPr id="10" name="Picture 6"/>
+                    <pic:cNvPicPr>
+                      <a:picLocks noChangeAspect="1"/>
+                    </pic:cNvPicPr>
+                  </pic:nvPicPr>
+                  <pic:blipFill>
+                    <a:blip r:embed="rId12"/>
+                    <a:stretch>
+                      <a:fillRect/>
+                    </a:stretch>
+                  </pic:blipFill>
+                  <pic:spPr>
+                    <a:xfrm>
+                      <a:off x="0" y="0"/>
+                      <a:ext cx="3270250" cy="266700"/>
+                    </a:xfrm>
+                    <a:prstGeom prst="rect">
+                      <a:avLst/>
+                    </a:prstGeom>
+                    <a:noFill/>
+                    <a:ln>
+                      <a:noFill/>
+                    </a:ln>
+                  </pic:spPr>
+                </pic:pic>
+              </a:graphicData>
+            </a:graphic>
+          </wp:inline>
+        </w:drawing>
+      </w:r>
+    </w:p>
+    <w:p/>
+    <w:p>
+      <w:pPr>
+        <w:rPr>
+          <w:rFonts w:hint="eastAsia"/>
+          <w:lang w:val="en-US" w:eastAsia="zh-CN"/>
+        </w:rPr>
+      </w:pPr>
+      <w:r>
+        <w:drawing>
+          <wp:inline distT="0" distB="0" distL="114300" distR="114300">
+            <wp:extent cx="1549400" cy="323850"/>
+            <wp:effectExtent l="0" t="0" r="0" b="6350"/>
+            <wp:docPr id="11" name="Picture 7"/>
+            <wp:cNvGraphicFramePr>
+              <a:graphicFrameLocks xmlns:a="http://schemas.openxmlformats.org/drawingml/2006/main" noChangeAspect="1"/>
+            </wp:cNvGraphicFramePr>
+            <a:graphic xmlns:a="http://schemas.openxmlformats.org/drawingml/2006/main">
+              <a:graphicData uri="http://schemas.openxmlformats.org/drawingml/2006/picture">
+                <pic:pic xmlns:pic="http://schemas.openxmlformats.org/drawingml/2006/picture">
+                  <pic:nvPicPr>
+                    <pic:cNvPr id="11" name="Picture 7"/>
+                    <pic:cNvPicPr>
+                      <a:picLocks noChangeAspect="1"/>
+                    </pic:cNvPicPr>
+                  </pic:nvPicPr>
+                  <pic:blipFill>
+                    <a:blip r:embed="rId13"/>
+                    <a:stretch>
+                      <a:fillRect/>
+                    </a:stretch>
+                  </pic:blipFill>
+                  <pic:spPr>
+                    <a:xfrm>
+                      <a:off x="0" y="0"/>
+                      <a:ext cx="1549400" cy="323850"/>
+                    </a:xfrm>
+                    <a:prstGeom prst="rect">
+                      <a:avLst/>
+                    </a:prstGeom>
+                    <a:noFill/>
+                    <a:ln>
+                      <a:noFill/>
+                    </a:ln>
+                  </pic:spPr>
+                </pic:pic>
+              </a:graphicData>
+            </a:graphic>
+          </wp:inline>
+        </w:drawing>
+      </w:r>
+    </w:p>
+    <w:p>
+      <w:pPr>
+        <w:rPr>
+          <w:rFonts w:hint="default"/>
+          <w:lang w:val="en-US" w:eastAsia="zh-CN"/>
+        </w:rPr>
+      </w:pPr>
+      <w:r>
+        <w:rPr>
+          <w:rFonts w:hint="eastAsia"/>
+          <w:lang w:val="en-US" w:eastAsia="zh-CN"/>
+        </w:rPr>
+        <w:t>Solution:</w:t>
+      </w:r>
+    </w:p>
+    <w:p>
+      <w:r>
+        <w:drawing>
+          <wp:inline distT="0" distB="0" distL="114300" distR="114300">
+            <wp:extent cx="5269865" cy="224155"/>
+            <wp:effectExtent l="0" t="0" r="635" b="4445"/>
+            <wp:docPr id="9" name="Picture 5"/>
+            <wp:cNvGraphicFramePr>
+              <a:graphicFrameLocks xmlns:a="http://schemas.openxmlformats.org/drawingml/2006/main" noChangeAspect="1"/>
+            </wp:cNvGraphicFramePr>
+            <a:graphic xmlns:a="http://schemas.openxmlformats.org/drawingml/2006/main">
+              <a:graphicData uri="http://schemas.openxmlformats.org/drawingml/2006/picture">
+                <pic:pic xmlns:pic="http://schemas.openxmlformats.org/drawingml/2006/picture">
+                  <pic:nvPicPr>
+                    <pic:cNvPr id="9" name="Picture 5"/>
+                    <pic:cNvPicPr>
+                      <a:picLocks noChangeAspect="1"/>
+                    </pic:cNvPicPr>
+                  </pic:nvPicPr>
+                  <pic:blipFill>
+                    <a:blip r:embed="rId14"/>
+                    <a:stretch>
+                      <a:fillRect/>
+                    </a:stretch>
+                  </pic:blipFill>
+                  <pic:spPr>
+                    <a:xfrm>
+                      <a:off x="0" y="0"/>
+                      <a:ext cx="5269865" cy="224155"/>
+                    </a:xfrm>
+                    <a:prstGeom prst="rect">
+                      <a:avLst/>
+                    </a:prstGeom>
+                    <a:noFill/>
+                    <a:ln>
+                      <a:noFill/>
+                    </a:ln>
+                  </pic:spPr>
+                </pic:pic>
+              </a:graphicData>
+            </a:graphic>
+          </wp:inline>
+        </w:drawing>
+      </w:r>
+    </w:p>
+    <w:p/>
+    <w:p>
+      <w:pPr>
+        <w:rPr>
+          <w:rFonts w:hint="default"/>
+          <w:lang w:val="en-US" w:eastAsia="zh-CN"/>
+        </w:rPr>
+      </w:pPr>
+      <w:r>
+        <w:drawing>
+          <wp:inline distT="0" distB="0" distL="114300" distR="114300">
+            <wp:extent cx="2349500" cy="2005965"/>
+            <wp:effectExtent l="0" t="0" r="0" b="635"/>
+            <wp:docPr id="12" name="Picture 8"/>
+            <wp:cNvGraphicFramePr>
+              <a:graphicFrameLocks xmlns:a="http://schemas.openxmlformats.org/drawingml/2006/main" noChangeAspect="1"/>
+            </wp:cNvGraphicFramePr>
+            <a:graphic xmlns:a="http://schemas.openxmlformats.org/drawingml/2006/main">
+              <a:graphicData uri="http://schemas.openxmlformats.org/drawingml/2006/picture">
+                <pic:pic xmlns:pic="http://schemas.openxmlformats.org/drawingml/2006/picture">
+                  <pic:nvPicPr>
+                    <pic:cNvPr id="12" name="Picture 8"/>
+                    <pic:cNvPicPr>
+                      <a:picLocks noChangeAspect="1"/>
+                    </pic:cNvPicPr>
+                  </pic:nvPicPr>
+                  <pic:blipFill>
+                    <a:blip r:embed="rId15"/>
+                    <a:stretch>
+                      <a:fillRect/>
+                    </a:stretch>
+                  </pic:blipFill>
+                  <pic:spPr>
+                    <a:xfrm>
+                      <a:off x="0" y="0"/>
+                      <a:ext cx="2349500" cy="2005965"/>
+                    </a:xfrm>
+                    <a:prstGeom prst="rect">
+                      <a:avLst/>
+                    </a:prstGeom>
+                    <a:noFill/>
+                    <a:ln>
+                      <a:noFill/>
+                    </a:ln>
+                  </pic:spPr>
+                </pic:pic>
+              </a:graphicData>
+            </a:graphic>
+          </wp:inline>
+        </w:drawing>
+      </w:r>
+      <w:r>
+        <w:rPr>
+          <w:rFonts w:hint="default"/>
+          <w:lang w:val="en-US" w:eastAsia="zh-CN"/>
+        </w:rPr>
+        <w:br w:type="page"/>
+      </w:r>
+      <w:bookmarkStart w:id="0" w:name="_GoBack"/>
+      <w:bookmarkEnd w:id="0"/>
+    </w:p>
+    <w:p>
+      <w:pPr>
+        <w:rPr>
+          <w:rFonts w:hint="default"/>
+          <w:lang w:val="en-US" w:eastAsia="zh-CN"/>
+        </w:rPr>
+      </w:pPr>
+    </w:p>
     <w:sectPr>
       <w:pgSz w:w="11906" w:h="16838"/>
       <w:pgMar w:top="1440" w:right="1800" w:bottom="1440" w:left="1800" w:header="720" w:footer="720" w:gutter="0"/>

</xml_diff>